<commit_message>
Functions solution are created
</commit_message>
<xml_diff>
--- a/Assignments/1. Python Programming/DOCs/4.3 RICR - While loop Assignment 3.docx
+++ b/Assignments/1. Python Programming/DOCs/4.3 RICR - While loop Assignment 3.docx
@@ -2775,7 +2775,21 @@
           <w:color w:val="2D74B5"/>
           <w:spacing w:val="-1"/>
         </w:rPr>
-        <w:t>Q5.</w:t>
+        <w:t>Q</w:t>
+      </w:r>
+      <w:r>
+        <w:rPr>
+          <w:color w:val="2D74B5"/>
+          <w:spacing w:val="-1"/>
+        </w:rPr>
+        <w:t>4</w:t>
+      </w:r>
+      <w:r>
+        <w:rPr>
+          <w:color w:val="2D74B5"/>
+          <w:spacing w:val="-1"/>
+        </w:rPr>
+        <w:t>.</w:t>
       </w:r>
       <w:r>
         <w:rPr>
@@ -3919,7 +3933,21 @@
           <w:color w:val="2D74B5"/>
           <w:w w:val="95"/>
         </w:rPr>
-        <w:t>Q6.</w:t>
+        <w:t>Q</w:t>
+      </w:r>
+      <w:r>
+        <w:rPr>
+          <w:color w:val="2D74B5"/>
+          <w:w w:val="95"/>
+        </w:rPr>
+        <w:t>5</w:t>
+      </w:r>
+      <w:r>
+        <w:rPr>
+          <w:color w:val="2D74B5"/>
+          <w:w w:val="95"/>
+        </w:rPr>
+        <w:t>.</w:t>
       </w:r>
       <w:r>
         <w:rPr>
@@ -4704,7 +4732,19 @@
         <w:rPr>
           <w:color w:val="2D74B5"/>
         </w:rPr>
-        <w:t>Q7.</w:t>
+        <w:t>Q</w:t>
+      </w:r>
+      <w:r>
+        <w:rPr>
+          <w:color w:val="2D74B5"/>
+        </w:rPr>
+        <w:t>6</w:t>
+      </w:r>
+      <w:r>
+        <w:rPr>
+          <w:color w:val="2D74B5"/>
+        </w:rPr>
+        <w:t>.</w:t>
       </w:r>
       <w:r>
         <w:rPr>
@@ -5435,7 +5475,21 @@
           <w:color w:val="2D74B5"/>
           <w:spacing w:val="-1"/>
         </w:rPr>
-        <w:t>Q8.</w:t>
+        <w:t>Q</w:t>
+      </w:r>
+      <w:r>
+        <w:rPr>
+          <w:color w:val="2D74B5"/>
+          <w:spacing w:val="-1"/>
+        </w:rPr>
+        <w:t>7</w:t>
+      </w:r>
+      <w:r>
+        <w:rPr>
+          <w:color w:val="2D74B5"/>
+          <w:spacing w:val="-1"/>
+        </w:rPr>
+        <w:t>.</w:t>
       </w:r>
       <w:r>
         <w:rPr>
@@ -6689,7 +6743,19 @@
         <w:rPr>
           <w:color w:val="2D75B6"/>
         </w:rPr>
-        <w:t>Q9. Write a program to enter the number till the user enters 0 and</w:t>
+        <w:t>Q</w:t>
+      </w:r>
+      <w:r>
+        <w:rPr>
+          <w:color w:val="2D75B6"/>
+        </w:rPr>
+        <w:t>8</w:t>
+      </w:r>
+      <w:r>
+        <w:rPr>
+          <w:color w:val="2D75B6"/>
+        </w:rPr>
+        <w:t>. Write a program to enter the number till the user enters 0 and</w:t>
       </w:r>
       <w:r>
         <w:rPr>

</xml_diff>